<commit_message>
vault backup: 2024-09-18 20:36:17
</commit_message>
<xml_diff>
--- a/Vakken Y2/Retorica & Argumentatie in journalistiek/Jimmy Dijk_APB.docx
+++ b/Vakken Y2/Retorica & Argumentatie in journalistiek/Jimmy Dijk_APB.docx
@@ -264,15 +264,7 @@
       </w:pPr>
       <w:r>
         <w:lastRenderedPageBreak/>
-        <w:t xml:space="preserve">Dijk: ik somde miljarden op…  </w:t>
-      </w:r>
-      <w:proofErr w:type="gramStart"/>
-      <w:r>
-        <w:t>u</w:t>
-      </w:r>
-      <w:proofErr w:type="gramEnd"/>
-      <w:r>
-        <w:t xml:space="preserve"> bezuinigt kapot</w:t>
+        <w:t>Dijk: ik somde miljarden op…  u bezuinigt kapot</w:t>
       </w:r>
     </w:p>
     <w:p>
@@ -414,15 +406,7 @@
     <w:p>
       <w:r>
         <w:tab/>
-        <w:t xml:space="preserve">Armoede </w:t>
-      </w:r>
-      <w:proofErr w:type="gramStart"/>
-      <w:r>
-        <w:t>kinderen /</w:t>
-      </w:r>
-      <w:proofErr w:type="gramEnd"/>
-      <w:r>
-        <w:t xml:space="preserve"> of / schrappen belasting aandelen</w:t>
+        <w:t>Armoede kinderen / of / schrappen belasting aandelen</w:t>
       </w:r>
     </w:p>
     <w:p>
@@ -437,6 +421,84 @@
         <w:t>Uitgave niet betalen door weghalen</w:t>
       </w:r>
     </w:p>
+    <w:p>
+      <w:pPr>
+        <w:ind w:left="720"/>
+      </w:pPr>
+      <w:r>
+        <w:t xml:space="preserve">Niet in </w:t>
+      </w:r>
+      <w:proofErr w:type="spellStart"/>
+      <w:r>
+        <w:t>basispaket</w:t>
+      </w:r>
+      <w:proofErr w:type="spellEnd"/>
+    </w:p>
+    <w:p>
+      <w:pPr>
+        <w:ind w:left="720"/>
+      </w:pPr>
+    </w:p>
+    <w:p>
+      <w:r>
+        <w:tab/>
+        <w:t>Geert: 4,3 miljard, omgekeerde verlaging</w:t>
+      </w:r>
+    </w:p>
+    <w:p>
+      <w:r>
+        <w:tab/>
+        <w:t xml:space="preserve">Dijk: </w:t>
+      </w:r>
+      <w:r>
+        <w:tab/>
+        <w:t>geen enkele antwoord</w:t>
+      </w:r>
+    </w:p>
+    <w:p>
+      <w:r>
+        <w:tab/>
+      </w:r>
+      <w:r>
+        <w:tab/>
+        <w:t xml:space="preserve">Geen enkel </w:t>
+      </w:r>
+    </w:p>
+    <w:p>
+      <w:r>
+        <w:tab/>
+      </w:r>
+      <w:r>
+        <w:tab/>
+        <w:t>Geen enkel</w:t>
+      </w:r>
+    </w:p>
+    <w:p>
+      <w:r>
+        <w:tab/>
+        <w:t>U zou, U zou</w:t>
+      </w:r>
+    </w:p>
+    <w:p>
+      <w:r>
+        <w:tab/>
+        <w:t xml:space="preserve">Ik kan een </w:t>
+      </w:r>
+      <w:r>
+        <w:rPr>
+          <w:u w:val="single"/>
+        </w:rPr>
+        <w:t>waslijst</w:t>
+      </w:r>
+      <w:r>
+        <w:t>, helaas van cadeautjes</w:t>
+      </w:r>
+    </w:p>
+    <w:p>
+      <w:r>
+        <w:tab/>
+      </w:r>
+    </w:p>
     <w:p/>
     <w:p>
       <w:r>
@@ -498,6 +560,82 @@
       </w:r>
     </w:p>
     <w:p/>
+    <w:p>
+      <w:r>
+        <w:t>20:30</w:t>
+      </w:r>
+      <w:r>
+        <w:tab/>
+        <w:t>Dijk: is Vroonhoven overtuigd van dit verhaal??</w:t>
+      </w:r>
+    </w:p>
+    <w:p>
+      <w:r>
+        <w:tab/>
+        <w:t>Wel nodig maar risicovol…</w:t>
+      </w:r>
+    </w:p>
+    <w:p>
+      <w:pPr>
+        <w:ind w:left="720"/>
+      </w:pPr>
+      <w:r>
+        <w:t xml:space="preserve">Dijk: ze stelt dat een dik </w:t>
+      </w:r>
+      <w:proofErr w:type="spellStart"/>
+      <w:r>
+        <w:t>dik</w:t>
+      </w:r>
+      <w:proofErr w:type="spellEnd"/>
+      <w:r>
+        <w:t xml:space="preserve">, migratieprobleem, een dik </w:t>
+      </w:r>
+      <w:proofErr w:type="spellStart"/>
+      <w:r>
+        <w:t>dik</w:t>
+      </w:r>
+      <w:proofErr w:type="spellEnd"/>
+      <w:r>
+        <w:t xml:space="preserve">, een dik </w:t>
+      </w:r>
+      <w:proofErr w:type="spellStart"/>
+      <w:r>
+        <w:t>dik</w:t>
+      </w:r>
+      <w:proofErr w:type="spellEnd"/>
+      <w:r>
+        <w:t>, je zou het een crisis kunnen noemen. Zou ze het gepast vinden om dit op een vergelijkbare wijze te behandelen.</w:t>
+      </w:r>
+    </w:p>
+    <w:p>
+      <w:pPr>
+        <w:ind w:left="720"/>
+      </w:pPr>
+      <w:r>
+        <w:t>Dijk: ik stel dit omdat ik van overtuiging ben, deze 2 problemen NOOIT op zo’n manier zouden oplossen. Dit is een PUUR politieke keuze. Ik heb het net tegen uw fractie gezet.</w:t>
+      </w:r>
+    </w:p>
+    <w:p>
+      <w:pPr>
+        <w:ind w:left="720"/>
+      </w:pPr>
+      <w:r>
+        <w:t>U zet uzelf buitenspel.</w:t>
+      </w:r>
+    </w:p>
+    <w:p>
+      <w:pPr>
+        <w:ind w:left="720"/>
+      </w:pPr>
+      <w:r>
+        <w:t>Dit is een PUUR politieke keuze</w:t>
+      </w:r>
+    </w:p>
+    <w:p>
+      <w:pPr>
+        <w:ind w:left="720"/>
+      </w:pPr>
+    </w:p>
     <w:p/>
     <w:p>
       <w:pPr>

</xml_diff>

<commit_message>
vault backup: 2024-09-18 20:46:17
</commit_message>
<xml_diff>
--- a/Vakken Y2/Retorica & Argumentatie in journalistiek/Jimmy Dijk_APB.docx
+++ b/Vakken Y2/Retorica & Argumentatie in journalistiek/Jimmy Dijk_APB.docx
@@ -264,7 +264,15 @@
       </w:pPr>
       <w:r>
         <w:lastRenderedPageBreak/>
-        <w:t>Dijk: ik somde miljarden op…  u bezuinigt kapot</w:t>
+        <w:t xml:space="preserve">Dijk: ik somde miljarden op…  </w:t>
+      </w:r>
+      <w:proofErr w:type="gramStart"/>
+      <w:r>
+        <w:t>u</w:t>
+      </w:r>
+      <w:proofErr w:type="gramEnd"/>
+      <w:r>
+        <w:t xml:space="preserve"> bezuinigt kapot</w:t>
       </w:r>
     </w:p>
     <w:p>
@@ -406,7 +414,15 @@
     <w:p>
       <w:r>
         <w:tab/>
-        <w:t>Armoede kinderen / of / schrappen belasting aandelen</w:t>
+        <w:t xml:space="preserve">Armoede </w:t>
+      </w:r>
+      <w:proofErr w:type="gramStart"/>
+      <w:r>
+        <w:t>kinderen /</w:t>
+      </w:r>
+      <w:proofErr w:type="gramEnd"/>
+      <w:r>
+        <w:t xml:space="preserve"> of / schrappen belasting aandelen</w:t>
       </w:r>
     </w:p>
     <w:p>
@@ -491,9 +507,210 @@
         <w:t>waslijst</w:t>
       </w:r>
       <w:r>
-        <w:t>, helaas van cadeautjes</w:t>
-      </w:r>
-    </w:p>
+        <w:t>, helaas van cadeautje</w:t>
+      </w:r>
+      <w:r>
+        <w:t>s</w:t>
+      </w:r>
+    </w:p>
+    <w:p>
+      <w:r>
+        <w:tab/>
+        <w:t xml:space="preserve">Grote </w:t>
+      </w:r>
+      <w:proofErr w:type="gramStart"/>
+      <w:r>
+        <w:t>vermogens /</w:t>
+      </w:r>
+      <w:proofErr w:type="gramEnd"/>
+      <w:r>
+        <w:t xml:space="preserve"> grote bedrijven</w:t>
+      </w:r>
+    </w:p>
+    <w:p>
+      <w:r>
+        <w:tab/>
+        <w:t xml:space="preserve">Potverdorie beter dan </w:t>
+      </w:r>
+      <w:proofErr w:type="spellStart"/>
+      <w:r>
+        <w:t>yesilgos</w:t>
+      </w:r>
+      <w:proofErr w:type="spellEnd"/>
+      <w:r>
+        <w:t xml:space="preserve">, geert is een </w:t>
+      </w:r>
+      <w:proofErr w:type="gramStart"/>
+      <w:r>
+        <w:t>VVD leider</w:t>
+      </w:r>
+      <w:proofErr w:type="gramEnd"/>
+    </w:p>
+    <w:p>
+      <w:r>
+        <w:tab/>
+        <w:t>Geert: Communistische teksten</w:t>
+      </w:r>
+    </w:p>
+    <w:p>
+      <w:r>
+        <w:tab/>
+        <w:t>Dijk: Ik word uitgedaagd (Dus wil toch terug)</w:t>
+      </w:r>
+    </w:p>
+    <w:p>
+      <w:r>
+        <w:tab/>
+        <w:t>Geert allemaal beloftes</w:t>
+      </w:r>
+    </w:p>
+    <w:p>
+      <w:r>
+        <w:lastRenderedPageBreak/>
+        <w:tab/>
+        <w:t>Forse, u ben een loopjongen van het groot kapitaal (Beeldspraak)</w:t>
+      </w:r>
+    </w:p>
+    <w:p>
+      <w:r>
+        <w:tab/>
+        <w:t>Geert: geen antwoorden op vraag</w:t>
+      </w:r>
+    </w:p>
+    <w:p>
+      <w:r>
+        <w:tab/>
+      </w:r>
+    </w:p>
+    <w:p/>
+    <w:p>
+      <w:r>
+        <w:t xml:space="preserve">Timmermans, over </w:t>
+      </w:r>
+      <w:proofErr w:type="spellStart"/>
+      <w:r>
+        <w:t>jimmy</w:t>
+      </w:r>
+      <w:proofErr w:type="spellEnd"/>
+      <w:r>
+        <w:t xml:space="preserve"> dijk</w:t>
+      </w:r>
+    </w:p>
+    <w:p>
+      <w:r>
+        <w:tab/>
+        <w:t>Dijk wegzetten als communist is vreemd, u had zelfde beleid</w:t>
+      </w:r>
+    </w:p>
+    <w:p>
+      <w:pPr>
+        <w:pStyle w:val="ListParagraph"/>
+        <w:numPr>
+          <w:ilvl w:val="0"/>
+          <w:numId w:val="1"/>
+        </w:numPr>
+      </w:pPr>
+      <w:r>
+        <w:t>U was uiterst kritisch op grootkapitaal</w:t>
+      </w:r>
+    </w:p>
+    <w:p>
+      <w:pPr>
+        <w:pStyle w:val="ListParagraph"/>
+        <w:numPr>
+          <w:ilvl w:val="0"/>
+          <w:numId w:val="1"/>
+        </w:numPr>
+      </w:pPr>
+      <w:proofErr w:type="spellStart"/>
+      <w:r>
+        <w:t>Collegas</w:t>
+      </w:r>
+      <w:proofErr w:type="spellEnd"/>
+      <w:r>
+        <w:t xml:space="preserve"> wegzetten</w:t>
+      </w:r>
+    </w:p>
+    <w:p>
+      <w:pPr>
+        <w:ind w:left="720"/>
+      </w:pPr>
+      <w:r>
+        <w:t>Timmermans herhaalt loopjongen VVD “quote van Dijk”</w:t>
+      </w:r>
+    </w:p>
+    <w:p/>
+    <w:p>
+      <w:r>
+        <w:t xml:space="preserve">Wilders: Dijk, </w:t>
+      </w:r>
+      <w:proofErr w:type="spellStart"/>
+      <w:r>
+        <w:t>Shout</w:t>
+      </w:r>
+      <w:proofErr w:type="spellEnd"/>
+      <w:r>
+        <w:t xml:space="preserve"> Out van Wilders private </w:t>
+      </w:r>
+      <w:proofErr w:type="spellStart"/>
+      <w:r>
+        <w:t>equity</w:t>
+      </w:r>
+      <w:proofErr w:type="spellEnd"/>
+      <w:r>
+        <w:t xml:space="preserve"> in de zorg motie mee </w:t>
+      </w:r>
+      <w:proofErr w:type="spellStart"/>
+      <w:r>
+        <w:t>akoord</w:t>
+      </w:r>
+      <w:proofErr w:type="spellEnd"/>
+      <w:r>
+        <w:t>, geen winst in de zorg</w:t>
+      </w:r>
+    </w:p>
+    <w:p/>
+    <w:p>
+      <w:r>
+        <w:t>15:20</w:t>
+      </w:r>
+      <w:r>
+        <w:tab/>
+        <w:t>botsen, voorbeelden verwijten</w:t>
+      </w:r>
+    </w:p>
+    <w:p>
+      <w:r>
+        <w:tab/>
+        <w:t>Zoeken naar punten om een over te worden</w:t>
+      </w:r>
+    </w:p>
+    <w:p>
+      <w:r>
+        <w:tab/>
+        <w:t>Onderhandelingen muurvast</w:t>
+      </w:r>
+    </w:p>
+    <w:p>
+      <w:r>
+        <w:t>Tijd om kant te kiezen</w:t>
+      </w:r>
+    </w:p>
+    <w:p>
+      <w:r>
+        <w:tab/>
+        <w:t>“Knieën versleten” kunnen niet wachten</w:t>
+      </w:r>
+    </w:p>
+    <w:p>
+      <w:r>
+        <w:tab/>
+        <w:t>Kant kiezen van mensen of grootkapitaal</w:t>
+      </w:r>
+    </w:p>
+    <w:p/>
+    <w:p/>
+    <w:p/>
     <w:p>
       <w:r>
         <w:tab/>

</xml_diff>

<commit_message>
vault backup: 2024-09-18 21:07:17
</commit_message>
<xml_diff>
--- a/Vakken Y2/Retorica & Argumentatie in journalistiek/Jimmy Dijk_APB.docx
+++ b/Vakken Y2/Retorica & Argumentatie in journalistiek/Jimmy Dijk_APB.docx
@@ -107,28 +107,15 @@
     <w:p>
       <w:r>
         <w:tab/>
-        <w:t xml:space="preserve">Eu pact = </w:t>
-      </w:r>
-      <w:proofErr w:type="spellStart"/>
-      <w:r>
-        <w:t>sprijdingswet</w:t>
-      </w:r>
-      <w:proofErr w:type="spellEnd"/>
+        <w:t>Eu pact = sprijdingswet</w:t>
+      </w:r>
     </w:p>
     <w:p>
       <w:pPr>
         <w:ind w:left="720"/>
       </w:pPr>
       <w:r>
-        <w:t xml:space="preserve">Eerst rijke buurten asiel laten opvangen, </w:t>
-      </w:r>
-      <w:proofErr w:type="spellStart"/>
-      <w:r>
-        <w:t>ipv</w:t>
-      </w:r>
-      <w:proofErr w:type="spellEnd"/>
-      <w:r>
-        <w:t xml:space="preserve"> provincies zoals Drenthe meest humane laten zijn. </w:t>
+        <w:t xml:space="preserve">Eerst rijke buurten asiel laten opvangen, ipv provincies zoals Drenthe meest humane laten zijn. </w:t>
       </w:r>
     </w:p>
     <w:p>
@@ -156,13 +143,8 @@
       <w:pPr>
         <w:ind w:left="720"/>
       </w:pPr>
-      <w:proofErr w:type="spellStart"/>
-      <w:r>
-        <w:t>Akoord</w:t>
-      </w:r>
-      <w:proofErr w:type="spellEnd"/>
-      <w:r>
-        <w:t xml:space="preserve"> op verzoek, bereid op verzoek</w:t>
+      <w:r>
+        <w:t>Akoord op verzoek, bereid op verzoek</w:t>
       </w:r>
     </w:p>
     <w:p>
@@ -213,15 +195,7 @@
     <w:p>
       <w:r>
         <w:tab/>
-        <w:t xml:space="preserve">Niet prettig …. Begrijpt </w:t>
-      </w:r>
-      <w:proofErr w:type="spellStart"/>
-      <w:r>
-        <w:t>wilders</w:t>
-      </w:r>
-      <w:proofErr w:type="spellEnd"/>
-      <w:r>
-        <w:t xml:space="preserve"> dat??</w:t>
+        <w:t>Niet prettig …. Begrijpt wilders dat??</w:t>
       </w:r>
     </w:p>
     <w:p/>
@@ -264,15 +238,7 @@
       </w:pPr>
       <w:r>
         <w:lastRenderedPageBreak/>
-        <w:t xml:space="preserve">Dijk: ik somde miljarden op…  </w:t>
-      </w:r>
-      <w:proofErr w:type="gramStart"/>
-      <w:r>
-        <w:t>u</w:t>
-      </w:r>
-      <w:proofErr w:type="gramEnd"/>
-      <w:r>
-        <w:t xml:space="preserve"> bezuinigt kapot</w:t>
+        <w:t>Dijk: ik somde miljarden op…  u bezuinigt kapot</w:t>
       </w:r>
     </w:p>
     <w:p>
@@ -414,15 +380,7 @@
     <w:p>
       <w:r>
         <w:tab/>
-        <w:t xml:space="preserve">Armoede </w:t>
-      </w:r>
-      <w:proofErr w:type="gramStart"/>
-      <w:r>
-        <w:t>kinderen /</w:t>
-      </w:r>
-      <w:proofErr w:type="gramEnd"/>
-      <w:r>
-        <w:t xml:space="preserve"> of / schrappen belasting aandelen</w:t>
+        <w:t>Armoede kinderen / of / schrappen belasting aandelen</w:t>
       </w:r>
     </w:p>
     <w:p>
@@ -442,13 +400,8 @@
         <w:ind w:left="720"/>
       </w:pPr>
       <w:r>
-        <w:t xml:space="preserve">Niet in </w:t>
-      </w:r>
-      <w:proofErr w:type="spellStart"/>
-      <w:r>
-        <w:t>basispaket</w:t>
-      </w:r>
-      <w:proofErr w:type="spellEnd"/>
+        <w:t>Niet in basispaket</w:t>
+      </w:r>
     </w:p>
     <w:p>
       <w:pPr>
@@ -516,35 +469,14 @@
     <w:p>
       <w:r>
         <w:tab/>
-        <w:t xml:space="preserve">Grote </w:t>
-      </w:r>
-      <w:proofErr w:type="gramStart"/>
-      <w:r>
-        <w:t>vermogens /</w:t>
-      </w:r>
-      <w:proofErr w:type="gramEnd"/>
-      <w:r>
-        <w:t xml:space="preserve"> grote bedrijven</w:t>
-      </w:r>
-    </w:p>
-    <w:p>
-      <w:r>
-        <w:tab/>
-        <w:t xml:space="preserve">Potverdorie beter dan </w:t>
-      </w:r>
-      <w:proofErr w:type="spellStart"/>
-      <w:r>
-        <w:t>yesilgos</w:t>
-      </w:r>
-      <w:proofErr w:type="spellEnd"/>
-      <w:r>
-        <w:t xml:space="preserve">, geert is een </w:t>
-      </w:r>
-      <w:proofErr w:type="gramStart"/>
-      <w:r>
-        <w:t>VVD leider</w:t>
-      </w:r>
-      <w:proofErr w:type="gramEnd"/>
+        <w:t>Grote vermogens / grote bedrijven</w:t>
+      </w:r>
+    </w:p>
+    <w:p>
+      <w:r>
+        <w:tab/>
+        <w:t>Potverdorie beter dan yesilgos, geert is een VVD leider</w:t>
+      </w:r>
     </w:p>
     <w:p>
       <w:r>
@@ -585,15 +517,7 @@
     <w:p/>
     <w:p>
       <w:r>
-        <w:t xml:space="preserve">Timmermans, over </w:t>
-      </w:r>
-      <w:proofErr w:type="spellStart"/>
-      <w:r>
-        <w:t>jimmy</w:t>
-      </w:r>
-      <w:proofErr w:type="spellEnd"/>
-      <w:r>
-        <w:t xml:space="preserve"> dijk</w:t>
+        <w:t>Timmermans, over jimmy dijk</w:t>
       </w:r>
     </w:p>
     <w:p>
@@ -622,13 +546,8 @@
           <w:numId w:val="1"/>
         </w:numPr>
       </w:pPr>
-      <w:proofErr w:type="spellStart"/>
-      <w:r>
-        <w:t>Collegas</w:t>
-      </w:r>
-      <w:proofErr w:type="spellEnd"/>
-      <w:r>
-        <w:t xml:space="preserve"> wegzetten</w:t>
+      <w:r>
+        <w:t>Collegas wegzetten</w:t>
       </w:r>
     </w:p>
     <w:p>
@@ -642,31 +561,7 @@
     <w:p/>
     <w:p>
       <w:r>
-        <w:t xml:space="preserve">Wilders: Dijk, </w:t>
-      </w:r>
-      <w:proofErr w:type="spellStart"/>
-      <w:r>
-        <w:t>Shout</w:t>
-      </w:r>
-      <w:proofErr w:type="spellEnd"/>
-      <w:r>
-        <w:t xml:space="preserve"> Out van Wilders private </w:t>
-      </w:r>
-      <w:proofErr w:type="spellStart"/>
-      <w:r>
-        <w:t>equity</w:t>
-      </w:r>
-      <w:proofErr w:type="spellEnd"/>
-      <w:r>
-        <w:t xml:space="preserve"> in de zorg motie mee </w:t>
-      </w:r>
-      <w:proofErr w:type="spellStart"/>
-      <w:r>
-        <w:t>akoord</w:t>
-      </w:r>
-      <w:proofErr w:type="spellEnd"/>
-      <w:r>
-        <w:t>, geen winst in de zorg</w:t>
+        <w:t>Wilders: Dijk, Shout Out van Wilders private equity in de zorg motie mee akoord, geen winst in de zorg</w:t>
       </w:r>
     </w:p>
     <w:p/>
@@ -708,9 +603,33 @@
         <w:t>Kant kiezen van mensen of grootkapitaal</w:t>
       </w:r>
     </w:p>
-    <w:p/>
-    <w:p/>
-    <w:p/>
+    <w:p>
+      <w:r>
+        <w:tab/>
+        <w:t>PRIMA regeling, PRIMA …</w:t>
+      </w:r>
+    </w:p>
+    <w:p>
+      <w:r>
+        <w:tab/>
+        <w:t>Ziekenhuis Heerlen, WIJ GEZEGD (inclusief we)</w:t>
+      </w:r>
+    </w:p>
+    <w:p>
+      <w:r>
+        <w:tab/>
+        <w:t xml:space="preserve">Een </w:t>
+      </w:r>
+      <w:r>
+        <w:rPr>
+          <w:u w:val="single"/>
+        </w:rPr>
+        <w:t>hele simpele</w:t>
+      </w:r>
+      <w:r>
+        <w:t xml:space="preserve"> vra</w:t>
+      </w:r>
+    </w:p>
     <w:p>
       <w:r>
         <w:tab/>
@@ -762,13 +681,8 @@
       </w:r>
       <w:r>
         <w:tab/>
-        <w:t xml:space="preserve">Vraag, Dijk aan </w:t>
-      </w:r>
-      <w:proofErr w:type="spellStart"/>
-      <w:r>
-        <w:t>nsc</w:t>
-      </w:r>
-      <w:proofErr w:type="spellEnd"/>
+        <w:t>Vraag, Dijk aan nsc</w:t>
+      </w:r>
     </w:p>
     <w:p>
       <w:r>
@@ -797,31 +711,7 @@
         <w:ind w:left="720"/>
       </w:pPr>
       <w:r>
-        <w:t xml:space="preserve">Dijk: ze stelt dat een dik </w:t>
-      </w:r>
-      <w:proofErr w:type="spellStart"/>
-      <w:r>
-        <w:t>dik</w:t>
-      </w:r>
-      <w:proofErr w:type="spellEnd"/>
-      <w:r>
-        <w:t xml:space="preserve">, migratieprobleem, een dik </w:t>
-      </w:r>
-      <w:proofErr w:type="spellStart"/>
-      <w:r>
-        <w:t>dik</w:t>
-      </w:r>
-      <w:proofErr w:type="spellEnd"/>
-      <w:r>
-        <w:t xml:space="preserve">, een dik </w:t>
-      </w:r>
-      <w:proofErr w:type="spellStart"/>
-      <w:r>
-        <w:t>dik</w:t>
-      </w:r>
-      <w:proofErr w:type="spellEnd"/>
-      <w:r>
-        <w:t>, je zou het een crisis kunnen noemen. Zou ze het gepast vinden om dit op een vergelijkbare wijze te behandelen.</w:t>
+        <w:t>Dijk: ze stelt dat een dik dik, migratieprobleem, een dik dik, een dik dik, je zou het een crisis kunnen noemen. Zou ze het gepast vinden om dit op een vergelijkbare wijze te behandelen.</w:t>
       </w:r>
     </w:p>
     <w:p>

</xml_diff>

<commit_message>
vault backup: 2024-09-18 21:18:18
</commit_message>
<xml_diff>
--- a/Vakken Y2/Retorica & Argumentatie in journalistiek/Jimmy Dijk_APB.docx
+++ b/Vakken Y2/Retorica & Argumentatie in journalistiek/Jimmy Dijk_APB.docx
@@ -107,15 +107,28 @@
     <w:p>
       <w:r>
         <w:tab/>
-        <w:t>Eu pact = sprijdingswet</w:t>
-      </w:r>
+        <w:t xml:space="preserve">Eu pact = </w:t>
+      </w:r>
+      <w:proofErr w:type="spellStart"/>
+      <w:r>
+        <w:t>sprijdingswet</w:t>
+      </w:r>
+      <w:proofErr w:type="spellEnd"/>
     </w:p>
     <w:p>
       <w:pPr>
         <w:ind w:left="720"/>
       </w:pPr>
       <w:r>
-        <w:t xml:space="preserve">Eerst rijke buurten asiel laten opvangen, ipv provincies zoals Drenthe meest humane laten zijn. </w:t>
+        <w:t xml:space="preserve">Eerst rijke buurten asiel laten opvangen, </w:t>
+      </w:r>
+      <w:proofErr w:type="spellStart"/>
+      <w:r>
+        <w:t>ipv</w:t>
+      </w:r>
+      <w:proofErr w:type="spellEnd"/>
+      <w:r>
+        <w:t xml:space="preserve"> provincies zoals Drenthe meest humane laten zijn. </w:t>
       </w:r>
     </w:p>
     <w:p>
@@ -143,8 +156,13 @@
       <w:pPr>
         <w:ind w:left="720"/>
       </w:pPr>
-      <w:r>
-        <w:t>Akoord op verzoek, bereid op verzoek</w:t>
+      <w:proofErr w:type="spellStart"/>
+      <w:r>
+        <w:t>Akoord</w:t>
+      </w:r>
+      <w:proofErr w:type="spellEnd"/>
+      <w:r>
+        <w:t xml:space="preserve"> op verzoek, bereid op verzoek</w:t>
       </w:r>
     </w:p>
     <w:p>
@@ -195,7 +213,15 @@
     <w:p>
       <w:r>
         <w:tab/>
-        <w:t>Niet prettig …. Begrijpt wilders dat??</w:t>
+        <w:t xml:space="preserve">Niet prettig …. Begrijpt </w:t>
+      </w:r>
+      <w:proofErr w:type="spellStart"/>
+      <w:r>
+        <w:t>wilders</w:t>
+      </w:r>
+      <w:proofErr w:type="spellEnd"/>
+      <w:r>
+        <w:t xml:space="preserve"> dat??</w:t>
       </w:r>
     </w:p>
     <w:p/>
@@ -238,7 +264,15 @@
       </w:pPr>
       <w:r>
         <w:lastRenderedPageBreak/>
-        <w:t>Dijk: ik somde miljarden op…  u bezuinigt kapot</w:t>
+        <w:t xml:space="preserve">Dijk: ik somde miljarden op…  </w:t>
+      </w:r>
+      <w:proofErr w:type="gramStart"/>
+      <w:r>
+        <w:t>u</w:t>
+      </w:r>
+      <w:proofErr w:type="gramEnd"/>
+      <w:r>
+        <w:t xml:space="preserve"> bezuinigt kapot</w:t>
       </w:r>
     </w:p>
     <w:p>
@@ -380,7 +414,15 @@
     <w:p>
       <w:r>
         <w:tab/>
-        <w:t>Armoede kinderen / of / schrappen belasting aandelen</w:t>
+        <w:t xml:space="preserve">Armoede </w:t>
+      </w:r>
+      <w:proofErr w:type="gramStart"/>
+      <w:r>
+        <w:t>kinderen /</w:t>
+      </w:r>
+      <w:proofErr w:type="gramEnd"/>
+      <w:r>
+        <w:t xml:space="preserve"> of / schrappen belasting aandelen</w:t>
       </w:r>
     </w:p>
     <w:p>
@@ -400,8 +442,13 @@
         <w:ind w:left="720"/>
       </w:pPr>
       <w:r>
-        <w:t>Niet in basispaket</w:t>
-      </w:r>
+        <w:t xml:space="preserve">Niet in </w:t>
+      </w:r>
+      <w:proofErr w:type="spellStart"/>
+      <w:r>
+        <w:t>basispaket</w:t>
+      </w:r>
+      <w:proofErr w:type="spellEnd"/>
     </w:p>
     <w:p>
       <w:pPr>
@@ -469,14 +516,35 @@
     <w:p>
       <w:r>
         <w:tab/>
-        <w:t>Grote vermogens / grote bedrijven</w:t>
-      </w:r>
-    </w:p>
-    <w:p>
-      <w:r>
-        <w:tab/>
-        <w:t>Potverdorie beter dan yesilgos, geert is een VVD leider</w:t>
-      </w:r>
+        <w:t xml:space="preserve">Grote </w:t>
+      </w:r>
+      <w:proofErr w:type="gramStart"/>
+      <w:r>
+        <w:t>vermogens /</w:t>
+      </w:r>
+      <w:proofErr w:type="gramEnd"/>
+      <w:r>
+        <w:t xml:space="preserve"> grote bedrijven</w:t>
+      </w:r>
+    </w:p>
+    <w:p>
+      <w:r>
+        <w:tab/>
+        <w:t xml:space="preserve">Potverdorie beter dan </w:t>
+      </w:r>
+      <w:proofErr w:type="spellStart"/>
+      <w:r>
+        <w:t>yesilgos</w:t>
+      </w:r>
+      <w:proofErr w:type="spellEnd"/>
+      <w:r>
+        <w:t xml:space="preserve">, geert is een </w:t>
+      </w:r>
+      <w:proofErr w:type="gramStart"/>
+      <w:r>
+        <w:t>VVD leider</w:t>
+      </w:r>
+      <w:proofErr w:type="gramEnd"/>
     </w:p>
     <w:p>
       <w:r>
@@ -517,7 +585,15 @@
     <w:p/>
     <w:p>
       <w:r>
-        <w:t>Timmermans, over jimmy dijk</w:t>
+        <w:t xml:space="preserve">Timmermans, over </w:t>
+      </w:r>
+      <w:proofErr w:type="spellStart"/>
+      <w:r>
+        <w:t>jimmy</w:t>
+      </w:r>
+      <w:proofErr w:type="spellEnd"/>
+      <w:r>
+        <w:t xml:space="preserve"> dijk</w:t>
       </w:r>
     </w:p>
     <w:p>
@@ -546,8 +622,13 @@
           <w:numId w:val="1"/>
         </w:numPr>
       </w:pPr>
-      <w:r>
-        <w:t>Collegas wegzetten</w:t>
+      <w:proofErr w:type="spellStart"/>
+      <w:r>
+        <w:t>Collegas</w:t>
+      </w:r>
+      <w:proofErr w:type="spellEnd"/>
+      <w:r>
+        <w:t xml:space="preserve"> wegzetten</w:t>
       </w:r>
     </w:p>
     <w:p>
@@ -561,7 +642,31 @@
     <w:p/>
     <w:p>
       <w:r>
-        <w:t>Wilders: Dijk, Shout Out van Wilders private equity in de zorg motie mee akoord, geen winst in de zorg</w:t>
+        <w:t xml:space="preserve">Wilders: Dijk, </w:t>
+      </w:r>
+      <w:proofErr w:type="spellStart"/>
+      <w:r>
+        <w:t>Shout</w:t>
+      </w:r>
+      <w:proofErr w:type="spellEnd"/>
+      <w:r>
+        <w:t xml:space="preserve"> Out van Wilders private </w:t>
+      </w:r>
+      <w:proofErr w:type="spellStart"/>
+      <w:r>
+        <w:t>equity</w:t>
+      </w:r>
+      <w:proofErr w:type="spellEnd"/>
+      <w:r>
+        <w:t xml:space="preserve"> in de zorg motie mee </w:t>
+      </w:r>
+      <w:proofErr w:type="spellStart"/>
+      <w:r>
+        <w:t>akoord</w:t>
+      </w:r>
+      <w:proofErr w:type="spellEnd"/>
+      <w:r>
+        <w:t>, geen winst in de zorg</w:t>
       </w:r>
     </w:p>
     <w:p/>
@@ -627,11 +732,105 @@
         <w:t>hele simpele</w:t>
       </w:r>
       <w:r>
-        <w:t xml:space="preserve"> vra</w:t>
-      </w:r>
-    </w:p>
-    <w:p>
-      <w:r>
+        <w:t xml:space="preserve"> vr</w:t>
+      </w:r>
+      <w:r>
+        <w:t xml:space="preserve">aag: wat is de logica </w:t>
+      </w:r>
+    </w:p>
+    <w:p>
+      <w:r>
+        <w:t>[</w:t>
+      </w:r>
+      <w:proofErr w:type="gramStart"/>
+      <w:r>
+        <w:t>zwaar</w:t>
+      </w:r>
+      <w:proofErr w:type="gramEnd"/>
+      <w:r>
+        <w:t xml:space="preserve"> op inhoud]</w:t>
+      </w:r>
+    </w:p>
+    <w:p>
+      <w:r>
+        <w:tab/>
+        <w:t xml:space="preserve">Geert: lastig dossier, </w:t>
+      </w:r>
+      <w:proofErr w:type="gramStart"/>
+      <w:r>
+        <w:t>budget financiering</w:t>
+      </w:r>
+      <w:proofErr w:type="gramEnd"/>
+    </w:p>
+    <w:p>
+      <w:r>
+        <w:tab/>
+        <w:t>“</w:t>
+      </w:r>
+      <w:proofErr w:type="gramStart"/>
+      <w:r>
+        <w:t>eens</w:t>
+      </w:r>
+      <w:proofErr w:type="gramEnd"/>
+      <w:r>
+        <w:t xml:space="preserve"> moet wat gebeuren”</w:t>
+      </w:r>
+    </w:p>
+    <w:p>
+      <w:r>
+        <w:tab/>
+      </w:r>
+      <w:proofErr w:type="spellStart"/>
+      <w:r>
+        <w:t>Agema</w:t>
+      </w:r>
+      <w:proofErr w:type="spellEnd"/>
+      <w:r>
+        <w:t xml:space="preserve"> niet perse </w:t>
+      </w:r>
+      <w:proofErr w:type="gramStart"/>
+      <w:r>
+        <w:t>gered /</w:t>
+      </w:r>
+      <w:proofErr w:type="gramEnd"/>
+      <w:r>
+        <w:t xml:space="preserve"> veel geholpen</w:t>
+      </w:r>
+    </w:p>
+    <w:p>
+      <w:r>
+        <w:tab/>
+        <w:t>Dijk: zou fijn zijn, niet zo’n ingewikkelde keus</w:t>
+      </w:r>
+    </w:p>
+    <w:p>
+      <w:r>
+        <w:tab/>
+        <w:t>“</w:t>
+      </w:r>
+      <w:proofErr w:type="gramStart"/>
+      <w:r>
+        <w:t>echt</w:t>
+      </w:r>
+      <w:proofErr w:type="gramEnd"/>
+      <w:r>
+        <w:t xml:space="preserve"> ridicuul” in verleden </w:t>
+      </w:r>
+      <w:r>
+        <w:rPr>
+          <w:u w:val="single"/>
+        </w:rPr>
+        <w:t>vastgoedfout</w:t>
+      </w:r>
+    </w:p>
+    <w:p>
+      <w:r>
+        <w:tab/>
+      </w:r>
+    </w:p>
+    <w:p>
+      <w:r>
+        <w:lastRenderedPageBreak/>
         <w:tab/>
       </w:r>
     </w:p>
@@ -681,8 +880,13 @@
       </w:r>
       <w:r>
         <w:tab/>
-        <w:t>Vraag, Dijk aan nsc</w:t>
-      </w:r>
+        <w:t xml:space="preserve">Vraag, Dijk aan </w:t>
+      </w:r>
+      <w:proofErr w:type="spellStart"/>
+      <w:r>
+        <w:t>nsc</w:t>
+      </w:r>
+      <w:proofErr w:type="spellEnd"/>
     </w:p>
     <w:p>
       <w:r>
@@ -711,7 +915,31 @@
         <w:ind w:left="720"/>
       </w:pPr>
       <w:r>
-        <w:t>Dijk: ze stelt dat een dik dik, migratieprobleem, een dik dik, een dik dik, je zou het een crisis kunnen noemen. Zou ze het gepast vinden om dit op een vergelijkbare wijze te behandelen.</w:t>
+        <w:t xml:space="preserve">Dijk: ze stelt dat een dik </w:t>
+      </w:r>
+      <w:proofErr w:type="spellStart"/>
+      <w:r>
+        <w:t>dik</w:t>
+      </w:r>
+      <w:proofErr w:type="spellEnd"/>
+      <w:r>
+        <w:t xml:space="preserve">, migratieprobleem, een dik </w:t>
+      </w:r>
+      <w:proofErr w:type="spellStart"/>
+      <w:r>
+        <w:t>dik</w:t>
+      </w:r>
+      <w:proofErr w:type="spellEnd"/>
+      <w:r>
+        <w:t xml:space="preserve">, een dik </w:t>
+      </w:r>
+      <w:proofErr w:type="spellStart"/>
+      <w:r>
+        <w:t>dik</w:t>
+      </w:r>
+      <w:proofErr w:type="spellEnd"/>
+      <w:r>
+        <w:t>, je zou het een crisis kunnen noemen. Zou ze het gepast vinden om dit op een vergelijkbare wijze te behandelen.</w:t>
       </w:r>
     </w:p>
     <w:p>

</xml_diff>

<commit_message>
vault backup: 2024-09-24 10:56:50
</commit_message>
<xml_diff>
--- a/Vakken Y2/Retorica & Argumentatie in journalistiek/Jimmy Dijk_APB.docx
+++ b/Vakken Y2/Retorica & Argumentatie in journalistiek/Jimmy Dijk_APB.docx
@@ -107,28 +107,15 @@
     <w:p>
       <w:r>
         <w:tab/>
-        <w:t xml:space="preserve">Eu pact = </w:t>
-      </w:r>
-      <w:proofErr w:type="spellStart"/>
-      <w:r>
-        <w:t>sprijdingswet</w:t>
-      </w:r>
-      <w:proofErr w:type="spellEnd"/>
+        <w:t>Eu pact = sprijdingswet</w:t>
+      </w:r>
     </w:p>
     <w:p>
       <w:pPr>
         <w:ind w:left="720"/>
       </w:pPr>
       <w:r>
-        <w:t xml:space="preserve">Eerst rijke buurten asiel laten opvangen, </w:t>
-      </w:r>
-      <w:proofErr w:type="spellStart"/>
-      <w:r>
-        <w:t>ipv</w:t>
-      </w:r>
-      <w:proofErr w:type="spellEnd"/>
-      <w:r>
-        <w:t xml:space="preserve"> provincies zoals Drenthe meest humane laten zijn. </w:t>
+        <w:t xml:space="preserve">Eerst rijke buurten asiel laten opvangen, ipv provincies zoals Drenthe meest humane laten zijn. </w:t>
       </w:r>
     </w:p>
     <w:p>
@@ -156,13 +143,8 @@
       <w:pPr>
         <w:ind w:left="720"/>
       </w:pPr>
-      <w:proofErr w:type="spellStart"/>
-      <w:r>
-        <w:t>Akoord</w:t>
-      </w:r>
-      <w:proofErr w:type="spellEnd"/>
-      <w:r>
-        <w:t xml:space="preserve"> op verzoek, bereid op verzoek</w:t>
+      <w:r>
+        <w:t>Akoord op verzoek, bereid op verzoek</w:t>
       </w:r>
     </w:p>
     <w:p>
@@ -213,15 +195,7 @@
     <w:p>
       <w:r>
         <w:tab/>
-        <w:t xml:space="preserve">Niet prettig …. Begrijpt </w:t>
-      </w:r>
-      <w:proofErr w:type="spellStart"/>
-      <w:r>
-        <w:t>wilders</w:t>
-      </w:r>
-      <w:proofErr w:type="spellEnd"/>
-      <w:r>
-        <w:t xml:space="preserve"> dat??</w:t>
+        <w:t>Niet prettig …. Begrijpt wilders dat??</w:t>
       </w:r>
     </w:p>
     <w:p/>
@@ -264,15 +238,7 @@
       </w:pPr>
       <w:r>
         <w:lastRenderedPageBreak/>
-        <w:t xml:space="preserve">Dijk: ik somde miljarden op…  </w:t>
-      </w:r>
-      <w:proofErr w:type="gramStart"/>
-      <w:r>
-        <w:t>u</w:t>
-      </w:r>
-      <w:proofErr w:type="gramEnd"/>
-      <w:r>
-        <w:t xml:space="preserve"> bezuinigt kapot</w:t>
+        <w:t>Dijk: ik somde miljarden op…  u bezuinigt kapot</w:t>
       </w:r>
     </w:p>
     <w:p>
@@ -414,15 +380,7 @@
     <w:p>
       <w:r>
         <w:tab/>
-        <w:t xml:space="preserve">Armoede </w:t>
-      </w:r>
-      <w:proofErr w:type="gramStart"/>
-      <w:r>
-        <w:t>kinderen /</w:t>
-      </w:r>
-      <w:proofErr w:type="gramEnd"/>
-      <w:r>
-        <w:t xml:space="preserve"> of / schrappen belasting aandelen</w:t>
+        <w:t>Armoede kinderen / of / schrappen belasting aandelen</w:t>
       </w:r>
     </w:p>
     <w:p>
@@ -442,13 +400,8 @@
         <w:ind w:left="720"/>
       </w:pPr>
       <w:r>
-        <w:t xml:space="preserve">Niet in </w:t>
-      </w:r>
-      <w:proofErr w:type="spellStart"/>
-      <w:r>
-        <w:t>basispaket</w:t>
-      </w:r>
-      <w:proofErr w:type="spellEnd"/>
+        <w:t>Niet in basispaket</w:t>
+      </w:r>
     </w:p>
     <w:p>
       <w:pPr>
@@ -516,35 +469,14 @@
     <w:p>
       <w:r>
         <w:tab/>
-        <w:t xml:space="preserve">Grote </w:t>
-      </w:r>
-      <w:proofErr w:type="gramStart"/>
-      <w:r>
-        <w:t>vermogens /</w:t>
-      </w:r>
-      <w:proofErr w:type="gramEnd"/>
-      <w:r>
-        <w:t xml:space="preserve"> grote bedrijven</w:t>
-      </w:r>
-    </w:p>
-    <w:p>
-      <w:r>
-        <w:tab/>
-        <w:t xml:space="preserve">Potverdorie beter dan </w:t>
-      </w:r>
-      <w:proofErr w:type="spellStart"/>
-      <w:r>
-        <w:t>yesilgos</w:t>
-      </w:r>
-      <w:proofErr w:type="spellEnd"/>
-      <w:r>
-        <w:t xml:space="preserve">, geert is een </w:t>
-      </w:r>
-      <w:proofErr w:type="gramStart"/>
-      <w:r>
-        <w:t>VVD leider</w:t>
-      </w:r>
-      <w:proofErr w:type="gramEnd"/>
+        <w:t>Grote vermogens / grote bedrijven</w:t>
+      </w:r>
+    </w:p>
+    <w:p>
+      <w:r>
+        <w:tab/>
+        <w:t>Potverdorie beter dan yesilgos, geert is een VVD leider</w:t>
+      </w:r>
     </w:p>
     <w:p>
       <w:r>
@@ -585,15 +517,7 @@
     <w:p/>
     <w:p>
       <w:r>
-        <w:t xml:space="preserve">Timmermans, over </w:t>
-      </w:r>
-      <w:proofErr w:type="spellStart"/>
-      <w:r>
-        <w:t>jimmy</w:t>
-      </w:r>
-      <w:proofErr w:type="spellEnd"/>
-      <w:r>
-        <w:t xml:space="preserve"> dijk</w:t>
+        <w:t>Timmermans, over jimmy dijk</w:t>
       </w:r>
     </w:p>
     <w:p>
@@ -622,13 +546,8 @@
           <w:numId w:val="1"/>
         </w:numPr>
       </w:pPr>
-      <w:proofErr w:type="spellStart"/>
-      <w:r>
-        <w:t>Collegas</w:t>
-      </w:r>
-      <w:proofErr w:type="spellEnd"/>
-      <w:r>
-        <w:t xml:space="preserve"> wegzetten</w:t>
+      <w:r>
+        <w:t>Collegas wegzetten</w:t>
       </w:r>
     </w:p>
     <w:p>
@@ -642,31 +561,7 @@
     <w:p/>
     <w:p>
       <w:r>
-        <w:t xml:space="preserve">Wilders: Dijk, </w:t>
-      </w:r>
-      <w:proofErr w:type="spellStart"/>
-      <w:r>
-        <w:t>Shout</w:t>
-      </w:r>
-      <w:proofErr w:type="spellEnd"/>
-      <w:r>
-        <w:t xml:space="preserve"> Out van Wilders private </w:t>
-      </w:r>
-      <w:proofErr w:type="spellStart"/>
-      <w:r>
-        <w:t>equity</w:t>
-      </w:r>
-      <w:proofErr w:type="spellEnd"/>
-      <w:r>
-        <w:t xml:space="preserve"> in de zorg motie mee </w:t>
-      </w:r>
-      <w:proofErr w:type="spellStart"/>
-      <w:r>
-        <w:t>akoord</w:t>
-      </w:r>
-      <w:proofErr w:type="spellEnd"/>
-      <w:r>
-        <w:t>, geen winst in de zorg</w:t>
+        <w:t>Wilders: Dijk, Shout Out van Wilders private equity in de zorg motie mee akoord, geen winst in de zorg</w:t>
       </w:r>
     </w:p>
     <w:p/>
@@ -740,61 +635,25 @@
     </w:p>
     <w:p>
       <w:r>
-        <w:t>[</w:t>
-      </w:r>
-      <w:proofErr w:type="gramStart"/>
-      <w:r>
-        <w:t>zwaar</w:t>
-      </w:r>
-      <w:proofErr w:type="gramEnd"/>
-      <w:r>
-        <w:t xml:space="preserve"> op inhoud]</w:t>
-      </w:r>
-    </w:p>
-    <w:p>
-      <w:r>
-        <w:tab/>
-        <w:t xml:space="preserve">Geert: lastig dossier, </w:t>
-      </w:r>
-      <w:proofErr w:type="gramStart"/>
-      <w:r>
-        <w:t>budget financiering</w:t>
-      </w:r>
-      <w:proofErr w:type="gramEnd"/>
-    </w:p>
-    <w:p>
-      <w:r>
-        <w:tab/>
-        <w:t>“</w:t>
-      </w:r>
-      <w:proofErr w:type="gramStart"/>
-      <w:r>
-        <w:t>eens</w:t>
-      </w:r>
-      <w:proofErr w:type="gramEnd"/>
-      <w:r>
-        <w:t xml:space="preserve"> moet wat gebeuren”</w:t>
-      </w:r>
-    </w:p>
-    <w:p>
-      <w:r>
-        <w:tab/>
-      </w:r>
-      <w:proofErr w:type="spellStart"/>
-      <w:r>
-        <w:t>Agema</w:t>
-      </w:r>
-      <w:proofErr w:type="spellEnd"/>
-      <w:r>
-        <w:t xml:space="preserve"> niet perse </w:t>
-      </w:r>
-      <w:proofErr w:type="gramStart"/>
-      <w:r>
-        <w:t>gered /</w:t>
-      </w:r>
-      <w:proofErr w:type="gramEnd"/>
-      <w:r>
-        <w:t xml:space="preserve"> veel geholpen</w:t>
+        <w:t>[zwaar op inhoud]</w:t>
+      </w:r>
+    </w:p>
+    <w:p>
+      <w:r>
+        <w:tab/>
+        <w:t>Geert: lastig dossier, budget financiering</w:t>
+      </w:r>
+    </w:p>
+    <w:p>
+      <w:r>
+        <w:tab/>
+        <w:t>“eens moet wat gebeuren”</w:t>
+      </w:r>
+    </w:p>
+    <w:p>
+      <w:r>
+        <w:tab/>
+        <w:t>Agema niet perse gered / veel geholpen</w:t>
       </w:r>
     </w:p>
     <w:p>
@@ -806,15 +665,7 @@
     <w:p>
       <w:r>
         <w:tab/>
-        <w:t>“</w:t>
-      </w:r>
-      <w:proofErr w:type="gramStart"/>
-      <w:r>
-        <w:t>echt</w:t>
-      </w:r>
-      <w:proofErr w:type="gramEnd"/>
-      <w:r>
-        <w:t xml:space="preserve"> ridicuul” in verleden </w:t>
+        <w:t xml:space="preserve">“echt ridicuul” in verleden </w:t>
       </w:r>
       <w:r>
         <w:rPr>
@@ -827,119 +678,350 @@
       <w:r>
         <w:tab/>
       </w:r>
+      <w:r>
+        <w:t>Ik benadruk; uw keus, cruciaal voor geboortezorg</w:t>
+      </w:r>
     </w:p>
     <w:p>
       <w:r>
         <w:lastRenderedPageBreak/>
         <w:tab/>
+        <w:t>Jonge babies; geboren gaan worden</w:t>
+      </w:r>
+    </w:p>
+    <w:p>
+      <w:r>
+        <w:tab/>
+        <w:t>Geert: …. Los arbeidsmachtprobleem, reageert als een vvd’er</w:t>
+      </w:r>
+    </w:p>
+    <w:p>
+      <w:r>
+        <w:tab/>
+        <w:t>Timmermans: Navolg Jimmy, vroegpensioen Fait Accompli</w:t>
       </w:r>
     </w:p>
     <w:p/>
     <w:p>
       <w:r>
-        <w:tab/>
-      </w:r>
-    </w:p>
-    <w:p>
-      <w:pPr>
-        <w:ind w:firstLine="720"/>
-      </w:pPr>
+        <w:t>16:33</w:t>
+      </w:r>
+      <w:r>
+        <w:tab/>
+        <w:t>Dijk: interruptie / niet mogelijk</w:t>
+      </w:r>
+    </w:p>
+    <w:p>
+      <w:r>
+        <w:tab/>
+      </w:r>
+    </w:p>
+    <w:p>
+      <w:r>
+        <w:tab/>
+        <w:t>Dijk: wacht lang op reactie Yesilgoz &amp; Bikker</w:t>
+      </w:r>
+    </w:p>
+    <w:p>
+      <w:r>
+        <w:tab/>
+        <w:t>Geschiedenis, grote noodzaak dat arbeiders de taal leren. Botsende normen van (niet) samenleving niet taal kan leren</w:t>
+      </w:r>
+    </w:p>
+    <w:p>
+      <w:r>
+        <w:tab/>
+        <w:t>Yesilgos: Blij mee met hoe JD erin zit</w:t>
+      </w:r>
+    </w:p>
+    <w:p>
+      <w:r>
+        <w:tab/>
+        <w:t>Dijk: Vind weer vrijblijvendheid</w:t>
+      </w:r>
+    </w:p>
+    <w:p>
+      <w:pPr>
+        <w:pStyle w:val="ListParagraph"/>
+        <w:numPr>
+          <w:ilvl w:val="0"/>
+          <w:numId w:val="1"/>
+        </w:numPr>
+      </w:pPr>
+      <w:r>
+        <w:t>Al zijn ze maand / 2 maanden</w:t>
+      </w:r>
+    </w:p>
+    <w:p>
+      <w:pPr>
+        <w:pStyle w:val="ListParagraph"/>
+        <w:ind w:left="1080"/>
+      </w:pPr>
+      <w:r>
+        <w:t xml:space="preserve">Betaald worden door werkgevers, als je hier aantal maanden bent, </w:t>
+      </w:r>
+    </w:p>
+    <w:p>
+      <w:pPr>
+        <w:pStyle w:val="ListParagraph"/>
+        <w:numPr>
+          <w:ilvl w:val="0"/>
+          <w:numId w:val="1"/>
+        </w:numPr>
+      </w:pPr>
+      <w:r>
+        <w:t>Enorme vervreemding</w:t>
+      </w:r>
+    </w:p>
+    <w:p>
+      <w:pPr>
+        <w:pStyle w:val="ListParagraph"/>
+        <w:numPr>
+          <w:ilvl w:val="1"/>
+          <w:numId w:val="1"/>
+        </w:numPr>
+      </w:pPr>
+      <w:r>
+        <w:t>Gemeenschapjes in zichzelf gekeerd</w:t>
+      </w:r>
+    </w:p>
+    <w:p>
+      <w:pPr>
+        <w:pStyle w:val="ListParagraph"/>
+        <w:numPr>
+          <w:ilvl w:val="0"/>
+          <w:numId w:val="1"/>
+        </w:numPr>
+      </w:pPr>
+      <w:r>
+        <w:t>Bizar! En voor de gekken! Wel werkarbeiders / geen vluchtelingen</w:t>
+      </w:r>
+    </w:p>
+    <w:p>
+      <w:pPr>
+        <w:ind w:left="720"/>
+      </w:pPr>
+      <w:r>
+        <w:t>Yesilgos: als je niet mee kan spreken hoor je niet bij</w:t>
+      </w:r>
+    </w:p>
+    <w:p>
+      <w:pPr>
+        <w:ind w:left="720"/>
+      </w:pPr>
+      <w:r>
+        <w:t>Dijk: als je van mensen eist, ‘emancepoire’</w:t>
+      </w:r>
+    </w:p>
+    <w:p>
+      <w:pPr>
+        <w:ind w:left="720"/>
+      </w:pPr>
+      <w:r>
+        <w:tab/>
+        <w:t>Grote rol / grote taak om “echt” de taal te leren</w:t>
+      </w:r>
+    </w:p>
+    <w:p>
+      <w:pPr>
+        <w:ind w:left="720"/>
+      </w:pPr>
+      <w:r>
+        <w:t>Houding: Hand in zak andere hand erg drammerig</w:t>
+      </w:r>
     </w:p>
     <w:p/>
+    <w:p>
+      <w:pPr>
+        <w:rPr>
+          <w:highlight w:val="yellow"/>
+        </w:rPr>
+      </w:pPr>
+      <w:r>
+        <w:rPr>
+          <w:highlight w:val="yellow"/>
+        </w:rPr>
+        <w:t>[ Jimmy Dijk, gooit 18/09 echt eigen punten op, laat het echt over ]</w:t>
+      </w:r>
+    </w:p>
+    <w:p>
+      <w:pPr>
+        <w:pStyle w:val="ListParagraph"/>
+        <w:numPr>
+          <w:ilvl w:val="0"/>
+          <w:numId w:val="1"/>
+        </w:numPr>
+        <w:rPr>
+          <w:highlight w:val="yellow"/>
+        </w:rPr>
+      </w:pPr>
+      <w:r>
+        <w:rPr>
+          <w:highlight w:val="yellow"/>
+        </w:rPr>
+        <w:t>Taal gaan</w:t>
+      </w:r>
+    </w:p>
+    <w:p>
+      <w:pPr>
+        <w:pStyle w:val="ListParagraph"/>
+        <w:numPr>
+          <w:ilvl w:val="0"/>
+          <w:numId w:val="1"/>
+        </w:numPr>
+        <w:rPr>
+          <w:highlight w:val="yellow"/>
+        </w:rPr>
+      </w:pPr>
+      <w:r>
+        <w:rPr>
+          <w:highlight w:val="yellow"/>
+        </w:rPr>
+        <w:t>Pensioen</w:t>
+      </w:r>
+    </w:p>
+    <w:p>
+      <w:pPr>
+        <w:pStyle w:val="ListParagraph"/>
+        <w:numPr>
+          <w:ilvl w:val="0"/>
+          <w:numId w:val="1"/>
+        </w:numPr>
+        <w:rPr>
+          <w:highlight w:val="yellow"/>
+        </w:rPr>
+      </w:pPr>
+      <w:r>
+        <w:rPr>
+          <w:highlight w:val="yellow"/>
+        </w:rPr>
+        <w:t>Hierover</w:t>
+      </w:r>
+    </w:p>
+    <w:p>
+      <w:pPr>
+        <w:rPr>
+          <w:highlight w:val="yellow"/>
+        </w:rPr>
+      </w:pPr>
+    </w:p>
+    <w:p>
+      <w:pPr>
+        <w:pStyle w:val="ListParagraph"/>
+        <w:numPr>
+          <w:ilvl w:val="0"/>
+          <w:numId w:val="1"/>
+        </w:numPr>
+        <w:rPr>
+          <w:highlight w:val="yellow"/>
+        </w:rPr>
+      </w:pPr>
+      <w:r>
+        <w:rPr>
+          <w:highlight w:val="yellow"/>
+        </w:rPr>
+        <w:t>Laat, geert / timmermans/ yesilgoz hierover doorpraten</w:t>
+      </w:r>
+    </w:p>
+    <w:p>
+      <w:pPr>
+        <w:pStyle w:val="ListParagraph"/>
+        <w:rPr>
+          <w:highlight w:val="yellow"/>
+        </w:rPr>
+      </w:pPr>
+    </w:p>
+    <w:p>
+      <w:r>
+        <w:t>17</w:t>
+      </w:r>
+      <w:r>
+        <w:t>:40</w:t>
+      </w:r>
+      <w:r>
+        <w:tab/>
+        <w:t>Yesilgoz, interrruptie Dijk</w:t>
+      </w:r>
+    </w:p>
+    <w:p>
+      <w:r>
+        <w:tab/>
+        <w:t>Ik hoor: over onrechtvaardigheid. Yesilgoz uit amsterdam daar zijn voor jongeren problemen met huisjesmelkers</w:t>
+      </w:r>
+    </w:p>
+    <w:p>
+      <w:r>
+        <w:tab/>
+        <w:t>Dijk: Niet mijn vraag,</w:t>
+      </w:r>
+    </w:p>
+    <w:p>
+      <w:r>
+        <w:lastRenderedPageBreak/>
+        <w:tab/>
+        <w:t>Ik noem dit voorbeeld /  rechtvaardigheid of onrechtvaardigheid</w:t>
+      </w:r>
+    </w:p>
+    <w:p>
+      <w:r>
+        <w:tab/>
+        <w:t>12 JAAR LANG</w:t>
+      </w:r>
+    </w:p>
+    <w:p>
+      <w:r>
+        <w:tab/>
+        <w:t>12 JAAR LANG</w:t>
+      </w:r>
+    </w:p>
+    <w:p>
+      <w:r>
+        <w:tab/>
+        <w:t>12 JAAR LANG</w:t>
+      </w:r>
+      <w:r>
+        <w:tab/>
+        <w:t xml:space="preserve">dat is rechtvaardig roept uit zaal 12 JAAR </w:t>
+      </w:r>
+    </w:p>
     <w:p/>
+    <w:p>
+      <w:r>
+        <w:t>20:00</w:t>
+      </w:r>
+      <w:r>
+        <w:tab/>
+        <w:t>Vraag, Dijk aan nsc</w:t>
+      </w:r>
+    </w:p>
+    <w:p>
+      <w:r>
+        <w:tab/>
+        <w:t>Geen reet, jullie zijn volksvertegenwoordigers, jullie zijn gekozen om zorgvuldig te zijn.</w:t>
+      </w:r>
+    </w:p>
     <w:p/>
-    <w:p/>
-    <w:p>
-      <w:pPr>
-        <w:ind w:firstLine="720"/>
-      </w:pPr>
-    </w:p>
-    <w:p>
-      <w:pPr>
-        <w:ind w:firstLine="720"/>
-      </w:pPr>
-    </w:p>
-    <w:p/>
+    <w:p>
+      <w:r>
+        <w:t>20:30</w:t>
+      </w:r>
+      <w:r>
+        <w:tab/>
+        <w:t>Dijk: is Vroonhoven overtuigd van dit verhaal??</w:t>
+      </w:r>
+    </w:p>
+    <w:p>
+      <w:r>
+        <w:tab/>
+        <w:t>Wel nodig maar risicovol…</w:t>
+      </w:r>
+    </w:p>
     <w:p>
       <w:pPr>
         <w:ind w:left="720"/>
       </w:pPr>
-    </w:p>
-    <w:p>
-      <w:pPr>
-        <w:ind w:left="720"/>
-      </w:pPr>
-    </w:p>
-    <w:p/>
-    <w:p/>
-    <w:p/>
-    <w:p/>
-    <w:p>
-      <w:r>
-        <w:t>20:00</w:t>
-      </w:r>
-      <w:r>
-        <w:tab/>
-        <w:t xml:space="preserve">Vraag, Dijk aan </w:t>
-      </w:r>
-      <w:proofErr w:type="spellStart"/>
-      <w:r>
-        <w:t>nsc</w:t>
-      </w:r>
-      <w:proofErr w:type="spellEnd"/>
-    </w:p>
-    <w:p>
-      <w:r>
-        <w:tab/>
-        <w:t>Geen reet, jullie zijn volksvertegenwoordigers, jullie zijn gekozen om zorgvuldig te zijn.</w:t>
-      </w:r>
-    </w:p>
-    <w:p/>
-    <w:p>
-      <w:r>
-        <w:t>20:30</w:t>
-      </w:r>
-      <w:r>
-        <w:tab/>
-        <w:t>Dijk: is Vroonhoven overtuigd van dit verhaal??</w:t>
-      </w:r>
-    </w:p>
-    <w:p>
-      <w:r>
-        <w:tab/>
-        <w:t>Wel nodig maar risicovol…</w:t>
-      </w:r>
-    </w:p>
-    <w:p>
-      <w:pPr>
-        <w:ind w:left="720"/>
-      </w:pPr>
-      <w:r>
-        <w:t xml:space="preserve">Dijk: ze stelt dat een dik </w:t>
-      </w:r>
-      <w:proofErr w:type="spellStart"/>
-      <w:r>
-        <w:t>dik</w:t>
-      </w:r>
-      <w:proofErr w:type="spellEnd"/>
-      <w:r>
-        <w:t xml:space="preserve">, migratieprobleem, een dik </w:t>
-      </w:r>
-      <w:proofErr w:type="spellStart"/>
-      <w:r>
-        <w:t>dik</w:t>
-      </w:r>
-      <w:proofErr w:type="spellEnd"/>
-      <w:r>
-        <w:t xml:space="preserve">, een dik </w:t>
-      </w:r>
-      <w:proofErr w:type="spellStart"/>
-      <w:r>
-        <w:t>dik</w:t>
-      </w:r>
-      <w:proofErr w:type="spellEnd"/>
-      <w:r>
-        <w:t>, je zou het een crisis kunnen noemen. Zou ze het gepast vinden om dit op een vergelijkbare wijze te behandelen.</w:t>
+      <w:r>
+        <w:t>Dijk: ze stelt dat een dik dik, migratieprobleem, een dik dik, een dik dik, je zou het een crisis kunnen noemen. Zou ze het gepast vinden om dit op een vergelijkbare wijze te behandelen.</w:t>
       </w:r>
     </w:p>
     <w:p>
@@ -1048,7 +1130,7 @@
         <w:rFonts w:ascii="Aptos" w:eastAsiaTheme="minorHAnsi" w:hAnsi="Aptos" w:cstheme="minorBidi" w:hint="default"/>
       </w:rPr>
     </w:lvl>
-    <w:lvl w:ilvl="1" w:tplc="04090003" w:tentative="1">
+    <w:lvl w:ilvl="1" w:tplc="04090003">
       <w:start w:val="1"/>
       <w:numFmt w:val="bullet"/>
       <w:lvlText w:val="o"/>

</xml_diff>